<commit_message>
Como odio estar viva
</commit_message>
<xml_diff>
--- a/mi_lenguaje_b2/Tabla de analisis sintactico SLR.docx
+++ b/mi_lenguaje_b2/Tabla de analisis sintactico SLR.docx
@@ -206,21 +206,7 @@
               <w:rPr>
                 <w:lang w:val="en-US"/>
               </w:rPr>
-              <w:t xml:space="preserve">I → · if (C) </w:t>
-            </w:r>
-            <w:proofErr w:type="gramStart"/>
-            <w:r>
-              <w:rPr>
-                <w:lang w:val="en-US"/>
-              </w:rPr>
-              <w:t>{ B</w:t>
-            </w:r>
-            <w:proofErr w:type="gramEnd"/>
-            <w:r>
-              <w:rPr>
-                <w:lang w:val="en-US"/>
-              </w:rPr>
-              <w:t xml:space="preserve"> }</w:t>
+              <w:t>I → · if (C) { B }</w:t>
             </w:r>
           </w:p>
           <w:p>
@@ -246,21 +232,7 @@
               <w:rPr>
                 <w:lang w:val="en-US"/>
               </w:rPr>
-              <w:t xml:space="preserve">→ · while (C) </w:t>
-            </w:r>
-            <w:proofErr w:type="gramStart"/>
-            <w:r>
-              <w:rPr>
-                <w:lang w:val="en-US"/>
-              </w:rPr>
-              <w:t>{ B</w:t>
-            </w:r>
-            <w:proofErr w:type="gramEnd"/>
-            <w:r>
-              <w:rPr>
-                <w:lang w:val="en-US"/>
-              </w:rPr>
-              <w:t xml:space="preserve"> }</w:t>
+              <w:t>→ · while (C) { B }</w:t>
             </w:r>
           </w:p>
           <w:p>
@@ -604,59 +576,23 @@
                 <w:iCs/>
                 <w:lang w:val="en-US"/>
               </w:rPr>
-              <w:t xml:space="preserve">I → · if (C) </w:t>
-            </w:r>
-            <w:proofErr w:type="gramStart"/>
-            <w:r>
-              <w:rPr>
-                <w:i/>
-                <w:iCs/>
-                <w:lang w:val="en-US"/>
-              </w:rPr>
-              <w:t>{ B</w:t>
-            </w:r>
-            <w:proofErr w:type="gramEnd"/>
-            <w:r>
-              <w:rPr>
-                <w:i/>
-                <w:iCs/>
-                <w:lang w:val="en-US"/>
-              </w:rPr>
-              <w:t xml:space="preserve"> }</w:t>
-            </w:r>
-          </w:p>
-          <w:p>
-            <w:pPr>
-              <w:ind w:left="708"/>
-              <w:rPr>
-                <w:lang w:val="en-US"/>
-              </w:rPr>
-            </w:pPr>
-            <w:r>
-              <w:rPr>
-                <w:i/>
-                <w:iCs/>
-                <w:lang w:val="en-US"/>
-              </w:rPr>
-              <w:t xml:space="preserve">W → · while (C) </w:t>
-            </w:r>
-            <w:proofErr w:type="gramStart"/>
-            <w:r>
-              <w:rPr>
-                <w:i/>
-                <w:iCs/>
-                <w:lang w:val="en-US"/>
-              </w:rPr>
-              <w:t>{ B</w:t>
-            </w:r>
-            <w:proofErr w:type="gramEnd"/>
-            <w:r>
-              <w:rPr>
-                <w:i/>
-                <w:iCs/>
-                <w:lang w:val="en-US"/>
-              </w:rPr>
-              <w:t xml:space="preserve"> }</w:t>
+              <w:t>I → · if (C) { B }</w:t>
+            </w:r>
+          </w:p>
+          <w:p>
+            <w:pPr>
+              <w:ind w:left="708"/>
+              <w:rPr>
+                <w:lang w:val="en-US"/>
+              </w:rPr>
+            </w:pPr>
+            <w:r>
+              <w:rPr>
+                <w:i/>
+                <w:iCs/>
+                <w:lang w:val="en-US"/>
+              </w:rPr>
+              <w:t>W → · while (C) { B }</w:t>
             </w:r>
           </w:p>
         </w:tc>
@@ -1054,21 +990,7 @@
               <w:rPr>
                 <w:lang w:val="en-US"/>
               </w:rPr>
-              <w:t>I → if · (</w:t>
-            </w:r>
-            <w:proofErr w:type="gramStart"/>
-            <w:r>
-              <w:rPr>
-                <w:lang w:val="en-US"/>
-              </w:rPr>
-              <w:t>C) {</w:t>
-            </w:r>
-            <w:proofErr w:type="gramEnd"/>
-            <w:r>
-              <w:rPr>
-                <w:lang w:val="en-US"/>
-              </w:rPr>
-              <w:t>B}</w:t>
+              <w:t>I → if · (C) {B}</w:t>
             </w:r>
           </w:p>
         </w:tc>
@@ -1147,21 +1069,7 @@
               <w:rPr>
                 <w:lang w:val="en-US"/>
               </w:rPr>
-              <w:t>W → while · (</w:t>
-            </w:r>
-            <w:proofErr w:type="gramStart"/>
-            <w:r>
-              <w:rPr>
-                <w:lang w:val="en-US"/>
-              </w:rPr>
-              <w:t>C) {</w:t>
-            </w:r>
-            <w:proofErr w:type="gramEnd"/>
-            <w:r>
-              <w:rPr>
-                <w:lang w:val="en-US"/>
-              </w:rPr>
-              <w:t>B}</w:t>
+              <w:t>W → while · (C) {B}</w:t>
             </w:r>
           </w:p>
         </w:tc>
@@ -1384,59 +1292,23 @@
                 <w:iCs/>
                 <w:lang w:val="en-US"/>
               </w:rPr>
-              <w:t xml:space="preserve">I → · if (C) </w:t>
-            </w:r>
-            <w:proofErr w:type="gramStart"/>
-            <w:r>
-              <w:rPr>
-                <w:i/>
-                <w:iCs/>
-                <w:lang w:val="en-US"/>
-              </w:rPr>
-              <w:t>{ B</w:t>
-            </w:r>
-            <w:proofErr w:type="gramEnd"/>
-            <w:r>
-              <w:rPr>
-                <w:i/>
-                <w:iCs/>
-                <w:lang w:val="en-US"/>
-              </w:rPr>
-              <w:t xml:space="preserve"> }</w:t>
-            </w:r>
-          </w:p>
-          <w:p>
-            <w:pPr>
-              <w:ind w:left="708"/>
-              <w:rPr>
-                <w:lang w:val="en-US"/>
-              </w:rPr>
-            </w:pPr>
-            <w:r>
-              <w:rPr>
-                <w:i/>
-                <w:iCs/>
-                <w:lang w:val="en-US"/>
-              </w:rPr>
-              <w:t xml:space="preserve">W → · while (C) </w:t>
-            </w:r>
-            <w:proofErr w:type="gramStart"/>
-            <w:r>
-              <w:rPr>
-                <w:i/>
-                <w:iCs/>
-                <w:lang w:val="en-US"/>
-              </w:rPr>
-              <w:t>{ B</w:t>
-            </w:r>
-            <w:proofErr w:type="gramEnd"/>
-            <w:r>
-              <w:rPr>
-                <w:i/>
-                <w:iCs/>
-                <w:lang w:val="en-US"/>
-              </w:rPr>
-              <w:t xml:space="preserve"> }</w:t>
+              <w:t>I → · if (C) { B }</w:t>
+            </w:r>
+          </w:p>
+          <w:p>
+            <w:pPr>
+              <w:ind w:left="708"/>
+              <w:rPr>
+                <w:lang w:val="en-US"/>
+              </w:rPr>
+            </w:pPr>
+            <w:r>
+              <w:rPr>
+                <w:i/>
+                <w:iCs/>
+                <w:lang w:val="en-US"/>
+              </w:rPr>
+              <w:t>W → · while (C) { B }</w:t>
             </w:r>
           </w:p>
           <w:p>
@@ -2000,21 +1872,7 @@
               <w:rPr>
                 <w:lang w:val="en-US"/>
               </w:rPr>
-              <w:t>I → if · (</w:t>
-            </w:r>
-            <w:proofErr w:type="gramStart"/>
-            <w:r>
-              <w:rPr>
-                <w:lang w:val="en-US"/>
-              </w:rPr>
-              <w:t>C) {</w:t>
-            </w:r>
-            <w:proofErr w:type="gramEnd"/>
-            <w:r>
-              <w:rPr>
-                <w:lang w:val="en-US"/>
-              </w:rPr>
-              <w:t>B}</w:t>
+              <w:t>I → if · (C) {B}</w:t>
             </w:r>
           </w:p>
         </w:tc>
@@ -2082,21 +1940,7 @@
               <w:rPr>
                 <w:lang w:val="en-US"/>
               </w:rPr>
-              <w:t>W → while · (</w:t>
-            </w:r>
-            <w:proofErr w:type="gramStart"/>
-            <w:r>
-              <w:rPr>
-                <w:lang w:val="en-US"/>
-              </w:rPr>
-              <w:t>C) {</w:t>
-            </w:r>
-            <w:proofErr w:type="gramEnd"/>
-            <w:r>
-              <w:rPr>
-                <w:lang w:val="en-US"/>
-              </w:rPr>
-              <w:t>B}</w:t>
+              <w:t>W → while · (C) {B}</w:t>
             </w:r>
           </w:p>
         </w:tc>
@@ -2281,21 +2125,7 @@
               <w:rPr>
                 <w:lang w:val="en-US"/>
               </w:rPr>
-              <w:t>I → if · (</w:t>
-            </w:r>
-            <w:proofErr w:type="gramStart"/>
-            <w:r>
-              <w:rPr>
-                <w:lang w:val="en-US"/>
-              </w:rPr>
-              <w:t>C) {</w:t>
-            </w:r>
-            <w:proofErr w:type="gramEnd"/>
-            <w:r>
-              <w:rPr>
-                <w:lang w:val="en-US"/>
-              </w:rPr>
-              <w:t>B}</w:t>
+              <w:t>I → if · (C) {B}</w:t>
             </w:r>
           </w:p>
         </w:tc>
@@ -2313,14 +2143,7 @@
               <w:rPr>
                 <w:lang w:val="en-US"/>
               </w:rPr>
-              <w:t>Goto (</w:t>
-            </w:r>
-            <w:proofErr w:type="gramStart"/>
-            <w:r>
-              <w:rPr>
-                <w:lang w:val="en-US"/>
-              </w:rPr>
-              <w:t>I</w:t>
+              <w:t>Goto (I</w:t>
             </w:r>
             <w:r>
               <w:rPr>
@@ -2333,14 +2156,7 @@
               <w:rPr>
                 <w:lang w:val="en-US"/>
               </w:rPr>
-              <w:t>, ‘</w:t>
-            </w:r>
-            <w:proofErr w:type="gramEnd"/>
-            <w:r>
-              <w:rPr>
-                <w:lang w:val="en-US"/>
-              </w:rPr>
-              <w:t>(’) -&gt; I</w:t>
+              <w:t>, ‘(’) -&gt; I</w:t>
             </w:r>
             <w:r>
               <w:rPr>
@@ -2368,14 +2184,7 @@
               <w:rPr>
                 <w:lang w:val="en-US"/>
               </w:rPr>
-              <w:t>I → if (·</w:t>
-            </w:r>
-            <w:proofErr w:type="gramStart"/>
-            <w:r>
-              <w:rPr>
-                <w:lang w:val="en-US"/>
-              </w:rPr>
-              <w:t xml:space="preserve"> </w:t>
+              <w:t xml:space="preserve">I → if (· </w:t>
             </w:r>
             <w:r>
               <w:rPr>
@@ -2389,14 +2198,7 @@
               <w:rPr>
                 <w:lang w:val="en-US"/>
               </w:rPr>
-              <w:t>) {</w:t>
-            </w:r>
-            <w:proofErr w:type="gramEnd"/>
-            <w:r>
-              <w:rPr>
-                <w:lang w:val="en-US"/>
-              </w:rPr>
-              <w:t>B}</w:t>
+              <w:t>) {B}</w:t>
             </w:r>
           </w:p>
           <w:p>
@@ -2424,21 +2226,7 @@
               <w:rPr>
                 <w:lang w:val="en-US"/>
               </w:rPr>
-              <w:t xml:space="preserve">C → · </w:t>
-            </w:r>
-            <w:proofErr w:type="gramStart"/>
-            <w:r>
-              <w:rPr>
-                <w:lang w:val="en-US"/>
-              </w:rPr>
-              <w:t>id !</w:t>
-            </w:r>
-            <w:proofErr w:type="gramEnd"/>
-            <w:r>
-              <w:rPr>
-                <w:lang w:val="en-US"/>
-              </w:rPr>
-              <w:t>= id</w:t>
+              <w:t>C → · id != id</w:t>
             </w:r>
           </w:p>
           <w:p>
@@ -2462,19 +2250,11 @@
                 <w:lang w:val="en-US"/>
               </w:rPr>
             </w:pPr>
-            <w:proofErr w:type="gramStart"/>
-            <w:r>
-              <w:rPr>
-                <w:lang w:val="en-US"/>
-              </w:rPr>
-              <w:t>C → · id</w:t>
-            </w:r>
-            <w:proofErr w:type="gramEnd"/>
-            <w:r>
-              <w:rPr>
-                <w:lang w:val="en-US"/>
-              </w:rPr>
-              <w:t xml:space="preserve"> &lt; id</w:t>
+            <w:r>
+              <w:rPr>
+                <w:lang w:val="en-US"/>
+              </w:rPr>
+              <w:t>C → · id &lt; id</w:t>
             </w:r>
           </w:p>
         </w:tc>
@@ -2528,21 +2308,7 @@
               <w:rPr>
                 <w:lang w:val="en-US"/>
               </w:rPr>
-              <w:t>W → while · (</w:t>
-            </w:r>
-            <w:proofErr w:type="gramStart"/>
-            <w:r>
-              <w:rPr>
-                <w:lang w:val="en-US"/>
-              </w:rPr>
-              <w:t>C) {</w:t>
-            </w:r>
-            <w:proofErr w:type="gramEnd"/>
-            <w:r>
-              <w:rPr>
-                <w:lang w:val="en-US"/>
-              </w:rPr>
-              <w:t>B}</w:t>
+              <w:t>W → while · (C) {B}</w:t>
             </w:r>
           </w:p>
         </w:tc>
@@ -2560,14 +2326,7 @@
               <w:rPr>
                 <w:lang w:val="en-US"/>
               </w:rPr>
-              <w:t>Goto (</w:t>
-            </w:r>
-            <w:proofErr w:type="gramStart"/>
-            <w:r>
-              <w:rPr>
-                <w:lang w:val="en-US"/>
-              </w:rPr>
-              <w:t>I</w:t>
+              <w:t>Goto (I</w:t>
             </w:r>
             <w:r>
               <w:rPr>
@@ -2580,14 +2339,7 @@
               <w:rPr>
                 <w:lang w:val="en-US"/>
               </w:rPr>
-              <w:t>, ‘(</w:t>
-            </w:r>
-            <w:proofErr w:type="gramEnd"/>
-            <w:r>
-              <w:rPr>
-                <w:lang w:val="en-US"/>
-              </w:rPr>
-              <w:t>’) -&gt; I</w:t>
+              <w:t>, ‘(’) -&gt; I</w:t>
             </w:r>
             <w:r>
               <w:rPr>
@@ -2621,14 +2373,7 @@
               <w:rPr>
                 <w:lang w:val="en-US"/>
               </w:rPr>
-              <w:t>·</w:t>
-            </w:r>
-            <w:proofErr w:type="gramStart"/>
-            <w:r>
-              <w:rPr>
-                <w:lang w:val="en-US"/>
-              </w:rPr>
-              <w:t xml:space="preserve"> </w:t>
+              <w:t xml:space="preserve">· </w:t>
             </w:r>
             <w:r>
               <w:rPr>
@@ -2642,14 +2387,7 @@
               <w:rPr>
                 <w:lang w:val="en-US"/>
               </w:rPr>
-              <w:t>) {</w:t>
-            </w:r>
-            <w:proofErr w:type="gramEnd"/>
-            <w:r>
-              <w:rPr>
-                <w:lang w:val="en-US"/>
-              </w:rPr>
-              <w:t>B}</w:t>
+              <w:t>) {B}</w:t>
             </w:r>
           </w:p>
           <w:p>
@@ -2677,21 +2415,7 @@
               <w:rPr>
                 <w:lang w:val="en-US"/>
               </w:rPr>
-              <w:t xml:space="preserve">C → · </w:t>
-            </w:r>
-            <w:proofErr w:type="gramStart"/>
-            <w:r>
-              <w:rPr>
-                <w:lang w:val="en-US"/>
-              </w:rPr>
-              <w:t>id !</w:t>
-            </w:r>
-            <w:proofErr w:type="gramEnd"/>
-            <w:r>
-              <w:rPr>
-                <w:lang w:val="en-US"/>
-              </w:rPr>
-              <w:t>= id</w:t>
+              <w:t>C → · id != id</w:t>
             </w:r>
           </w:p>
           <w:p>
@@ -2715,19 +2439,11 @@
                 <w:lang w:val="en-US"/>
               </w:rPr>
             </w:pPr>
-            <w:proofErr w:type="gramStart"/>
-            <w:r>
-              <w:rPr>
-                <w:lang w:val="en-US"/>
-              </w:rPr>
-              <w:t>C → · id</w:t>
-            </w:r>
-            <w:proofErr w:type="gramEnd"/>
-            <w:r>
-              <w:rPr>
-                <w:lang w:val="en-US"/>
-              </w:rPr>
-              <w:t xml:space="preserve"> &lt; id</w:t>
+            <w:r>
+              <w:rPr>
+                <w:lang w:val="en-US"/>
+              </w:rPr>
+              <w:t>C → · id &lt; id</w:t>
             </w:r>
           </w:p>
         </w:tc>
@@ -2984,14 +2700,7 @@
               <w:rPr>
                 <w:lang w:val="en-US"/>
               </w:rPr>
-              <w:t>Goto (</w:t>
-            </w:r>
-            <w:proofErr w:type="gramStart"/>
-            <w:r>
-              <w:rPr>
-                <w:lang w:val="en-US"/>
-              </w:rPr>
-              <w:t>I</w:t>
+              <w:t>Goto (I</w:t>
             </w:r>
             <w:r>
               <w:rPr>
@@ -3004,14 +2713,7 @@
               <w:rPr>
                 <w:lang w:val="en-US"/>
               </w:rPr>
-              <w:t>, ‘</w:t>
-            </w:r>
-            <w:proofErr w:type="gramEnd"/>
-            <w:r>
-              <w:rPr>
-                <w:lang w:val="en-US"/>
-              </w:rPr>
-              <w:t>(’) -&gt; I</w:t>
+              <w:t>, ‘(’) -&gt; I</w:t>
             </w:r>
             <w:r>
               <w:rPr>
@@ -3032,14 +2734,7 @@
               <w:rPr>
                 <w:lang w:val="en-US"/>
               </w:rPr>
-              <w:t>I → if (·</w:t>
-            </w:r>
-            <w:proofErr w:type="gramStart"/>
-            <w:r>
-              <w:rPr>
-                <w:lang w:val="en-US"/>
-              </w:rPr>
-              <w:t xml:space="preserve"> </w:t>
+              <w:t xml:space="preserve">I → if (· </w:t>
             </w:r>
             <w:r>
               <w:rPr>
@@ -3053,14 +2748,7 @@
               <w:rPr>
                 <w:lang w:val="en-US"/>
               </w:rPr>
-              <w:t>) {</w:t>
-            </w:r>
-            <w:proofErr w:type="gramEnd"/>
-            <w:r>
-              <w:rPr>
-                <w:lang w:val="en-US"/>
-              </w:rPr>
-              <w:t>B}</w:t>
+              <w:t>) {B}</w:t>
             </w:r>
           </w:p>
           <w:p>
@@ -3088,21 +2776,7 @@
               <w:rPr>
                 <w:lang w:val="en-US"/>
               </w:rPr>
-              <w:t xml:space="preserve">C → · </w:t>
-            </w:r>
-            <w:proofErr w:type="gramStart"/>
-            <w:r>
-              <w:rPr>
-                <w:lang w:val="en-US"/>
-              </w:rPr>
-              <w:t>id !</w:t>
-            </w:r>
-            <w:proofErr w:type="gramEnd"/>
-            <w:r>
-              <w:rPr>
-                <w:lang w:val="en-US"/>
-              </w:rPr>
-              <w:t>= id</w:t>
+              <w:t>C → · id != id</w:t>
             </w:r>
           </w:p>
           <w:p>
@@ -3126,19 +2800,11 @@
                 <w:lang w:val="en-US"/>
               </w:rPr>
             </w:pPr>
-            <w:proofErr w:type="gramStart"/>
-            <w:r>
-              <w:rPr>
-                <w:lang w:val="en-US"/>
-              </w:rPr>
-              <w:t>C → · id</w:t>
-            </w:r>
-            <w:proofErr w:type="gramEnd"/>
-            <w:r>
-              <w:rPr>
-                <w:lang w:val="en-US"/>
-              </w:rPr>
-              <w:t xml:space="preserve"> &lt; id</w:t>
+            <w:r>
+              <w:rPr>
+                <w:lang w:val="en-US"/>
+              </w:rPr>
+              <w:t>C → · id &lt; id</w:t>
             </w:r>
           </w:p>
         </w:tc>
@@ -3200,19 +2866,11 @@
               </w:rPr>
               <w:t xml:space="preserve"> </w:t>
             </w:r>
-            <w:proofErr w:type="gramStart"/>
-            <w:r>
-              <w:rPr>
-                <w:lang w:val="en-US"/>
-              </w:rPr>
-              <w:t>· )</w:t>
-            </w:r>
-            <w:proofErr w:type="gramEnd"/>
-            <w:r>
-              <w:rPr>
-                <w:lang w:val="en-US"/>
-              </w:rPr>
-              <w:t xml:space="preserve"> {B}</w:t>
+            <w:r>
+              <w:rPr>
+                <w:lang w:val="en-US"/>
+              </w:rPr>
+              <w:t>· ) {B}</w:t>
             </w:r>
           </w:p>
         </w:tc>
@@ -3293,21 +2951,7 @@
               <w:rPr>
                 <w:lang w:val="en-US"/>
               </w:rPr>
-              <w:t xml:space="preserve">C → id </w:t>
-            </w:r>
-            <w:proofErr w:type="gramStart"/>
-            <w:r>
-              <w:rPr>
-                <w:lang w:val="en-US"/>
-              </w:rPr>
-              <w:t>· !</w:t>
-            </w:r>
-            <w:proofErr w:type="gramEnd"/>
-            <w:r>
-              <w:rPr>
-                <w:lang w:val="en-US"/>
-              </w:rPr>
-              <w:t>= id</w:t>
+              <w:t>C → id · != id</w:t>
             </w:r>
           </w:p>
           <w:p>
@@ -3356,14 +3000,7 @@
               <w:rPr>
                 <w:lang w:val="en-US"/>
               </w:rPr>
-              <w:t>Goto (</w:t>
-            </w:r>
-            <w:proofErr w:type="gramStart"/>
-            <w:r>
-              <w:rPr>
-                <w:lang w:val="en-US"/>
-              </w:rPr>
-              <w:t>I</w:t>
+              <w:t>Goto (I</w:t>
             </w:r>
             <w:r>
               <w:rPr>
@@ -3376,14 +3013,7 @@
               <w:rPr>
                 <w:lang w:val="en-US"/>
               </w:rPr>
-              <w:t>, ‘(</w:t>
-            </w:r>
-            <w:proofErr w:type="gramEnd"/>
-            <w:r>
-              <w:rPr>
-                <w:lang w:val="en-US"/>
-              </w:rPr>
-              <w:t>’) -&gt; I</w:t>
+              <w:t>, ‘(’) -&gt; I</w:t>
             </w:r>
             <w:r>
               <w:rPr>
@@ -3404,14 +3034,7 @@
               <w:rPr>
                 <w:lang w:val="en-US"/>
               </w:rPr>
-              <w:t>W → while (·</w:t>
-            </w:r>
-            <w:proofErr w:type="gramStart"/>
-            <w:r>
-              <w:rPr>
-                <w:lang w:val="en-US"/>
-              </w:rPr>
-              <w:t xml:space="preserve"> </w:t>
+              <w:t xml:space="preserve">W → while (· </w:t>
             </w:r>
             <w:r>
               <w:rPr>
@@ -3425,14 +3048,7 @@
               <w:rPr>
                 <w:lang w:val="en-US"/>
               </w:rPr>
-              <w:t>) {</w:t>
-            </w:r>
-            <w:proofErr w:type="gramEnd"/>
-            <w:r>
-              <w:rPr>
-                <w:lang w:val="en-US"/>
-              </w:rPr>
-              <w:t>B}</w:t>
+              <w:t>) {B}</w:t>
             </w:r>
           </w:p>
           <w:p>
@@ -3460,21 +3076,7 @@
               <w:rPr>
                 <w:lang w:val="en-US"/>
               </w:rPr>
-              <w:t xml:space="preserve">C → · </w:t>
-            </w:r>
-            <w:proofErr w:type="gramStart"/>
-            <w:r>
-              <w:rPr>
-                <w:lang w:val="en-US"/>
-              </w:rPr>
-              <w:t>id !</w:t>
-            </w:r>
-            <w:proofErr w:type="gramEnd"/>
-            <w:r>
-              <w:rPr>
-                <w:lang w:val="en-US"/>
-              </w:rPr>
-              <w:t>= id</w:t>
+              <w:t>C → · id != id</w:t>
             </w:r>
           </w:p>
           <w:p>
@@ -3498,19 +3100,11 @@
                 <w:lang w:val="en-US"/>
               </w:rPr>
             </w:pPr>
-            <w:proofErr w:type="gramStart"/>
-            <w:r>
-              <w:rPr>
-                <w:lang w:val="en-US"/>
-              </w:rPr>
-              <w:t>C → · id</w:t>
-            </w:r>
-            <w:proofErr w:type="gramEnd"/>
-            <w:r>
-              <w:rPr>
-                <w:lang w:val="en-US"/>
-              </w:rPr>
-              <w:t xml:space="preserve"> &lt; id</w:t>
+            <w:r>
+              <w:rPr>
+                <w:lang w:val="en-US"/>
+              </w:rPr>
+              <w:t>C → · id &lt; id</w:t>
             </w:r>
           </w:p>
         </w:tc>
@@ -3562,21 +3156,7 @@
               <w:rPr>
                 <w:lang w:val="en-US"/>
               </w:rPr>
-              <w:t xml:space="preserve">W → while (C </w:t>
-            </w:r>
-            <w:proofErr w:type="gramStart"/>
-            <w:r>
-              <w:rPr>
-                <w:lang w:val="en-US"/>
-              </w:rPr>
-              <w:t>· )</w:t>
-            </w:r>
-            <w:proofErr w:type="gramEnd"/>
-            <w:r>
-              <w:rPr>
-                <w:lang w:val="en-US"/>
-              </w:rPr>
-              <w:t xml:space="preserve"> {B}</w:t>
+              <w:t>W → while (C · ) {B}</w:t>
             </w:r>
           </w:p>
         </w:tc>
@@ -3657,21 +3237,7 @@
               <w:rPr>
                 <w:lang w:val="en-US"/>
               </w:rPr>
-              <w:t xml:space="preserve">C → id </w:t>
-            </w:r>
-            <w:proofErr w:type="gramStart"/>
-            <w:r>
-              <w:rPr>
-                <w:lang w:val="en-US"/>
-              </w:rPr>
-              <w:t>· !</w:t>
-            </w:r>
-            <w:proofErr w:type="gramEnd"/>
-            <w:r>
-              <w:rPr>
-                <w:lang w:val="en-US"/>
-              </w:rPr>
-              <w:t>= id</w:t>
+              <w:t>C → id · != id</w:t>
             </w:r>
           </w:p>
           <w:p>
@@ -3943,13 +3509,8 @@
             <w:tcW w:w="5431" w:type="dxa"/>
           </w:tcPr>
           <w:p>
-            <w:proofErr w:type="spellStart"/>
-            <w:r>
-              <w:t>Goto</w:t>
-            </w:r>
-            <w:proofErr w:type="spellEnd"/>
-            <w:r>
-              <w:t xml:space="preserve"> (I</w:t>
+            <w:r>
+              <w:t>Goto (I</w:t>
             </w:r>
             <w:r>
               <w:rPr>
@@ -4246,13 +3807,8 @@
             <w:tcW w:w="5431" w:type="dxa"/>
           </w:tcPr>
           <w:p>
-            <w:proofErr w:type="spellStart"/>
-            <w:r>
-              <w:t>Goto</w:t>
-            </w:r>
-            <w:proofErr w:type="spellEnd"/>
-            <w:r>
-              <w:t xml:space="preserve"> (I</w:t>
+            <w:r>
+              <w:t>Goto (I</w:t>
             </w:r>
             <w:r>
               <w:rPr>
@@ -4501,19 +4057,11 @@
               </w:rPr>
               <w:t xml:space="preserve"> </w:t>
             </w:r>
-            <w:proofErr w:type="gramStart"/>
-            <w:r>
-              <w:rPr>
-                <w:lang w:val="en-US"/>
-              </w:rPr>
-              <w:t>· )</w:t>
-            </w:r>
-            <w:proofErr w:type="gramEnd"/>
-            <w:r>
-              <w:rPr>
-                <w:lang w:val="en-US"/>
-              </w:rPr>
-              <w:t xml:space="preserve"> {B}</w:t>
+            <w:r>
+              <w:rPr>
+                <w:lang w:val="en-US"/>
+              </w:rPr>
+              <w:t>· ) {B}</w:t>
             </w:r>
           </w:p>
         </w:tc>
@@ -4565,14 +4113,7 @@
               <w:rPr>
                 <w:lang w:val="en-US"/>
               </w:rPr>
-              <w:t>I → if (</w:t>
-            </w:r>
-            <w:proofErr w:type="gramStart"/>
-            <w:r>
-              <w:rPr>
-                <w:lang w:val="en-US"/>
-              </w:rPr>
-              <w:t>C)</w:t>
+              <w:t>I → if (C)</w:t>
             </w:r>
             <w:r>
               <w:rPr>
@@ -4592,14 +4133,7 @@
               <w:rPr>
                 <w:lang w:val="en-US"/>
               </w:rPr>
-              <w:t>{</w:t>
-            </w:r>
-            <w:proofErr w:type="gramEnd"/>
-            <w:r>
-              <w:rPr>
-                <w:lang w:val="en-US"/>
-              </w:rPr>
-              <w:t>B}</w:t>
+              <w:t>{B}</w:t>
             </w:r>
           </w:p>
         </w:tc>
@@ -4668,21 +4202,7 @@
               <w:rPr>
                 <w:lang w:val="en-US"/>
               </w:rPr>
-              <w:t xml:space="preserve">C → id </w:t>
-            </w:r>
-            <w:proofErr w:type="gramStart"/>
-            <w:r>
-              <w:rPr>
-                <w:lang w:val="en-US"/>
-              </w:rPr>
-              <w:t>· !</w:t>
-            </w:r>
-            <w:proofErr w:type="gramEnd"/>
-            <w:r>
-              <w:rPr>
-                <w:lang w:val="en-US"/>
-              </w:rPr>
-              <w:t>= id</w:t>
+              <w:t>C → id · != id</w:t>
             </w:r>
           </w:p>
           <w:p>
@@ -4804,19 +4324,11 @@
               </w:rPr>
               <w:t>16</w:t>
             </w:r>
-            <w:proofErr w:type="gramStart"/>
-            <w:r>
-              <w:rPr>
-                <w:lang w:val="en-US"/>
-              </w:rPr>
-              <w:t>, !</w:t>
-            </w:r>
-            <w:proofErr w:type="gramEnd"/>
-            <w:r>
-              <w:rPr>
-                <w:lang w:val="en-US"/>
-              </w:rPr>
-              <w:t>=) -&gt; I</w:t>
+            <w:r>
+              <w:rPr>
+                <w:lang w:val="en-US"/>
+              </w:rPr>
+              <w:t>, !=) -&gt; I</w:t>
             </w:r>
             <w:r>
               <w:rPr>
@@ -4837,21 +4349,7 @@
               <w:rPr>
                 <w:lang w:val="en-US"/>
               </w:rPr>
-              <w:t xml:space="preserve">C → </w:t>
-            </w:r>
-            <w:proofErr w:type="gramStart"/>
-            <w:r>
-              <w:rPr>
-                <w:lang w:val="en-US"/>
-              </w:rPr>
-              <w:t>id !</w:t>
-            </w:r>
-            <w:proofErr w:type="gramEnd"/>
-            <w:r>
-              <w:rPr>
-                <w:lang w:val="en-US"/>
-              </w:rPr>
-              <w:t>= · id</w:t>
+              <w:t>C → id != · id</w:t>
             </w:r>
           </w:p>
         </w:tc>
@@ -5039,21 +4537,7 @@
               <w:rPr>
                 <w:lang w:val="en-US"/>
               </w:rPr>
-              <w:t xml:space="preserve">W → while (C </w:t>
-            </w:r>
-            <w:proofErr w:type="gramStart"/>
-            <w:r>
-              <w:rPr>
-                <w:lang w:val="en-US"/>
-              </w:rPr>
-              <w:t>· )</w:t>
-            </w:r>
-            <w:proofErr w:type="gramEnd"/>
-            <w:r>
-              <w:rPr>
-                <w:lang w:val="en-US"/>
-              </w:rPr>
-              <w:t xml:space="preserve"> {B}</w:t>
+              <w:t>W → while (C · ) {B}</w:t>
             </w:r>
           </w:p>
         </w:tc>
@@ -5105,21 +4589,7 @@
               <w:rPr>
                 <w:lang w:val="en-US"/>
               </w:rPr>
-              <w:t>W → while (</w:t>
-            </w:r>
-            <w:proofErr w:type="gramStart"/>
-            <w:r>
-              <w:rPr>
-                <w:lang w:val="en-US"/>
-              </w:rPr>
-              <w:t>C) · {</w:t>
-            </w:r>
-            <w:proofErr w:type="gramEnd"/>
-            <w:r>
-              <w:rPr>
-                <w:lang w:val="en-US"/>
-              </w:rPr>
-              <w:t>B}</w:t>
+              <w:t>W → while (C) · {B}</w:t>
             </w:r>
           </w:p>
         </w:tc>
@@ -5131,13 +4601,8 @@
             <w:vMerge w:val="restart"/>
           </w:tcPr>
           <w:p>
-            <w:proofErr w:type="spellStart"/>
-            <w:r>
-              <w:t>Goto</w:t>
-            </w:r>
-            <w:proofErr w:type="spellEnd"/>
-            <w:r>
-              <w:t xml:space="preserve"> (I</w:t>
+            <w:r>
+              <w:t>Goto (I</w:t>
             </w:r>
             <w:r>
               <w:rPr>
@@ -5188,13 +4653,8 @@
             <w:tcW w:w="5431" w:type="dxa"/>
           </w:tcPr>
           <w:p>
-            <w:proofErr w:type="spellStart"/>
-            <w:r>
-              <w:t>Goto</w:t>
-            </w:r>
-            <w:proofErr w:type="spellEnd"/>
-            <w:r>
-              <w:t xml:space="preserve"> (I</w:t>
+            <w:r>
+              <w:t>Goto (I</w:t>
             </w:r>
             <w:r>
               <w:rPr>
@@ -5396,13 +4856,8 @@
             <w:tcW w:w="5431" w:type="dxa"/>
           </w:tcPr>
           <w:p>
-            <w:proofErr w:type="spellStart"/>
-            <w:r>
-              <w:t>Goto</w:t>
-            </w:r>
-            <w:proofErr w:type="spellEnd"/>
-            <w:r>
-              <w:t xml:space="preserve"> (I</w:t>
+            <w:r>
+              <w:t>Goto (I</w:t>
             </w:r>
             <w:r>
               <w:rPr>
@@ -6038,13 +5493,8 @@
             <w:vMerge w:val="restart"/>
           </w:tcPr>
           <w:p>
-            <w:proofErr w:type="spellStart"/>
-            <w:r>
-              <w:t>Goto</w:t>
-            </w:r>
-            <w:proofErr w:type="spellEnd"/>
-            <w:r>
-              <w:t xml:space="preserve"> (I</w:t>
+            <w:r>
+              <w:t>Goto (I</w:t>
             </w:r>
             <w:r>
               <w:rPr>
@@ -6236,13 +5686,8 @@
             <w:tcW w:w="5431" w:type="dxa"/>
           </w:tcPr>
           <w:p>
-            <w:proofErr w:type="spellStart"/>
-            <w:r>
-              <w:t>Goto</w:t>
-            </w:r>
-            <w:proofErr w:type="spellEnd"/>
-            <w:r>
-              <w:t xml:space="preserve"> (I</w:t>
+            <w:r>
+              <w:t>Goto (I</w:t>
             </w:r>
             <w:r>
               <w:rPr>
@@ -6286,13 +5731,8 @@
             <w:tcW w:w="5431" w:type="dxa"/>
           </w:tcPr>
           <w:p>
-            <w:proofErr w:type="spellStart"/>
-            <w:r>
-              <w:t>Goto</w:t>
-            </w:r>
-            <w:proofErr w:type="spellEnd"/>
-            <w:r>
-              <w:t xml:space="preserve"> (I</w:t>
+            <w:r>
+              <w:t>Goto (I</w:t>
             </w:r>
             <w:r>
               <w:rPr>
@@ -6478,13 +5918,8 @@
                 <w:lang w:val="en-US"/>
               </w:rPr>
             </w:pPr>
-            <w:proofErr w:type="spellStart"/>
-            <w:r>
-              <w:t>Goto</w:t>
-            </w:r>
-            <w:proofErr w:type="spellEnd"/>
-            <w:r>
-              <w:t xml:space="preserve"> (I</w:t>
+            <w:r>
+              <w:t>Goto (I</w:t>
             </w:r>
             <w:r>
               <w:rPr>
@@ -6553,14 +5988,7 @@
               <w:rPr>
                 <w:lang w:val="en-US"/>
               </w:rPr>
-              <w:t>I → if (</w:t>
-            </w:r>
-            <w:proofErr w:type="gramStart"/>
-            <w:r>
-              <w:rPr>
-                <w:lang w:val="en-US"/>
-              </w:rPr>
-              <w:t>C)</w:t>
+              <w:t>I → if (C)</w:t>
             </w:r>
             <w:r>
               <w:rPr>
@@ -6574,14 +6002,7 @@
               <w:rPr>
                 <w:lang w:val="en-US"/>
               </w:rPr>
-              <w:t>· {</w:t>
-            </w:r>
-            <w:proofErr w:type="gramEnd"/>
-            <w:r>
-              <w:rPr>
-                <w:lang w:val="en-US"/>
-              </w:rPr>
-              <w:t>B}</w:t>
+              <w:t>· {B}</w:t>
             </w:r>
           </w:p>
         </w:tc>
@@ -6599,14 +6020,7 @@
               <w:rPr>
                 <w:lang w:val="en-US"/>
               </w:rPr>
-              <w:t>Goto (</w:t>
-            </w:r>
-            <w:proofErr w:type="gramStart"/>
-            <w:r>
-              <w:rPr>
-                <w:lang w:val="en-US"/>
-              </w:rPr>
-              <w:t>I</w:t>
+              <w:t>Goto (I</w:t>
             </w:r>
             <w:r>
               <w:rPr>
@@ -6619,14 +6033,7 @@
               <w:rPr>
                 <w:lang w:val="en-US"/>
               </w:rPr>
-              <w:t>, {</w:t>
-            </w:r>
-            <w:proofErr w:type="gramEnd"/>
-            <w:r>
-              <w:rPr>
-                <w:lang w:val="en-US"/>
-              </w:rPr>
-              <w:t>) -&gt; I</w:t>
+              <w:t>, {) -&gt; I</w:t>
             </w:r>
             <w:r>
               <w:rPr>
@@ -6647,14 +6054,7 @@
               <w:rPr>
                 <w:lang w:val="en-US"/>
               </w:rPr>
-              <w:t xml:space="preserve">I → if (C) </w:t>
-            </w:r>
-            <w:proofErr w:type="gramStart"/>
-            <w:r>
-              <w:rPr>
-                <w:lang w:val="en-US"/>
-              </w:rPr>
-              <w:t>{</w:t>
+              <w:t>I → if (C) {</w:t>
             </w:r>
             <w:r>
               <w:rPr>
@@ -6668,14 +6068,7 @@
               <w:rPr>
                 <w:lang w:val="en-US"/>
               </w:rPr>
-              <w:t>·</w:t>
-            </w:r>
-            <w:proofErr w:type="gramEnd"/>
-            <w:r>
-              <w:rPr>
-                <w:lang w:val="en-US"/>
-              </w:rPr>
-              <w:t xml:space="preserve"> </w:t>
+              <w:t xml:space="preserve">· </w:t>
             </w:r>
             <w:r>
               <w:rPr>
@@ -6815,59 +6208,23 @@
                 <w:iCs/>
                 <w:lang w:val="en-US"/>
               </w:rPr>
-              <w:t xml:space="preserve">I → · if (C) </w:t>
-            </w:r>
-            <w:proofErr w:type="gramStart"/>
-            <w:r>
-              <w:rPr>
-                <w:i/>
-                <w:iCs/>
-                <w:lang w:val="en-US"/>
-              </w:rPr>
-              <w:t>{ B</w:t>
-            </w:r>
-            <w:proofErr w:type="gramEnd"/>
-            <w:r>
-              <w:rPr>
-                <w:i/>
-                <w:iCs/>
-                <w:lang w:val="en-US"/>
-              </w:rPr>
-              <w:t xml:space="preserve"> }</w:t>
-            </w:r>
-          </w:p>
-          <w:p>
-            <w:pPr>
-              <w:ind w:left="708"/>
-              <w:rPr>
-                <w:lang w:val="en-US"/>
-              </w:rPr>
-            </w:pPr>
-            <w:r>
-              <w:rPr>
-                <w:i/>
-                <w:iCs/>
-                <w:lang w:val="en-US"/>
-              </w:rPr>
-              <w:t xml:space="preserve">W → · while (C) </w:t>
-            </w:r>
-            <w:proofErr w:type="gramStart"/>
-            <w:r>
-              <w:rPr>
-                <w:i/>
-                <w:iCs/>
-                <w:lang w:val="en-US"/>
-              </w:rPr>
-              <w:t>{ B</w:t>
-            </w:r>
-            <w:proofErr w:type="gramEnd"/>
-            <w:r>
-              <w:rPr>
-                <w:i/>
-                <w:iCs/>
-                <w:lang w:val="en-US"/>
-              </w:rPr>
-              <w:t xml:space="preserve"> }</w:t>
+              <w:t>I → · if (C) { B }</w:t>
+            </w:r>
+          </w:p>
+          <w:p>
+            <w:pPr>
+              <w:ind w:left="708"/>
+              <w:rPr>
+                <w:lang w:val="en-US"/>
+              </w:rPr>
+            </w:pPr>
+            <w:r>
+              <w:rPr>
+                <w:i/>
+                <w:iCs/>
+                <w:lang w:val="en-US"/>
+              </w:rPr>
+              <w:t>W → · while (C) { B }</w:t>
             </w:r>
           </w:p>
         </w:tc>
@@ -7003,19 +6360,11 @@
               </w:rPr>
               <w:t>16</w:t>
             </w:r>
-            <w:proofErr w:type="gramStart"/>
-            <w:r>
-              <w:rPr>
-                <w:lang w:val="en-US"/>
-              </w:rPr>
-              <w:t>, !</w:t>
-            </w:r>
-            <w:proofErr w:type="gramEnd"/>
-            <w:r>
-              <w:rPr>
-                <w:lang w:val="en-US"/>
-              </w:rPr>
-              <w:t>=) -&gt; I</w:t>
+            <w:r>
+              <w:rPr>
+                <w:lang w:val="en-US"/>
+              </w:rPr>
+              <w:t>, !=) -&gt; I</w:t>
             </w:r>
             <w:r>
               <w:rPr>
@@ -7036,21 +6385,7 @@
               <w:rPr>
                 <w:lang w:val="en-US"/>
               </w:rPr>
-              <w:t xml:space="preserve">C → </w:t>
-            </w:r>
-            <w:proofErr w:type="gramStart"/>
-            <w:r>
-              <w:rPr>
-                <w:lang w:val="en-US"/>
-              </w:rPr>
-              <w:t>id !</w:t>
-            </w:r>
-            <w:proofErr w:type="gramEnd"/>
-            <w:r>
-              <w:rPr>
-                <w:lang w:val="en-US"/>
-              </w:rPr>
-              <w:t>= · id</w:t>
+              <w:t>C → id != · id</w:t>
             </w:r>
           </w:p>
         </w:tc>
@@ -7115,21 +6450,7 @@
               <w:rPr>
                 <w:lang w:val="en-US"/>
               </w:rPr>
-              <w:t xml:space="preserve">C → </w:t>
-            </w:r>
-            <w:proofErr w:type="gramStart"/>
-            <w:r>
-              <w:rPr>
-                <w:lang w:val="en-US"/>
-              </w:rPr>
-              <w:t>id !</w:t>
-            </w:r>
-            <w:proofErr w:type="gramEnd"/>
-            <w:r>
-              <w:rPr>
-                <w:lang w:val="en-US"/>
-              </w:rPr>
-              <w:t>= id ·</w:t>
+              <w:t>C → id != id ·</w:t>
             </w:r>
           </w:p>
         </w:tc>
@@ -7443,21 +6764,7 @@
               <w:rPr>
                 <w:lang w:val="en-US"/>
               </w:rPr>
-              <w:t>W → while (</w:t>
-            </w:r>
-            <w:proofErr w:type="gramStart"/>
-            <w:r>
-              <w:rPr>
-                <w:lang w:val="en-US"/>
-              </w:rPr>
-              <w:t>C) · {</w:t>
-            </w:r>
-            <w:proofErr w:type="gramEnd"/>
-            <w:r>
-              <w:rPr>
-                <w:lang w:val="en-US"/>
-              </w:rPr>
-              <w:t>B}</w:t>
+              <w:t>W → while (C) · {B}</w:t>
             </w:r>
           </w:p>
         </w:tc>
@@ -7475,14 +6782,7 @@
               <w:rPr>
                 <w:lang w:val="en-US"/>
               </w:rPr>
-              <w:t>Goto (</w:t>
-            </w:r>
-            <w:proofErr w:type="gramStart"/>
-            <w:r>
-              <w:rPr>
-                <w:lang w:val="en-US"/>
-              </w:rPr>
-              <w:t>I</w:t>
+              <w:t>Goto (I</w:t>
             </w:r>
             <w:r>
               <w:rPr>
@@ -7495,14 +6795,7 @@
               <w:rPr>
                 <w:lang w:val="en-US"/>
               </w:rPr>
-              <w:t>, {</w:t>
-            </w:r>
-            <w:proofErr w:type="gramEnd"/>
-            <w:r>
-              <w:rPr>
-                <w:lang w:val="en-US"/>
-              </w:rPr>
-              <w:t>) -&gt; I</w:t>
+              <w:t>, {) -&gt; I</w:t>
             </w:r>
             <w:r>
               <w:rPr>
@@ -7523,27 +6816,13 @@
               <w:rPr>
                 <w:lang w:val="en-US"/>
               </w:rPr>
-              <w:t xml:space="preserve">W → while (C) </w:t>
-            </w:r>
-            <w:proofErr w:type="gramStart"/>
-            <w:r>
-              <w:rPr>
-                <w:lang w:val="en-US"/>
-              </w:rPr>
-              <w:t>{</w:t>
-            </w:r>
-            <w:r>
-              <w:rPr>
-                <w:lang w:val="en-US"/>
-              </w:rPr>
-              <w:t xml:space="preserve"> ·</w:t>
-            </w:r>
-            <w:proofErr w:type="gramEnd"/>
-            <w:r>
-              <w:rPr>
-                <w:lang w:val="en-US"/>
-              </w:rPr>
-              <w:t xml:space="preserve"> </w:t>
+              <w:t>W → while (C) {</w:t>
+            </w:r>
+            <w:r>
+              <w:rPr>
+                <w:lang w:val="en-US"/>
+              </w:rPr>
+              <w:t xml:space="preserve"> · </w:t>
             </w:r>
             <w:r>
               <w:rPr>
@@ -7683,59 +6962,23 @@
                 <w:iCs/>
                 <w:lang w:val="en-US"/>
               </w:rPr>
-              <w:t xml:space="preserve">I → · if (C) </w:t>
-            </w:r>
-            <w:proofErr w:type="gramStart"/>
-            <w:r>
-              <w:rPr>
-                <w:i/>
-                <w:iCs/>
-                <w:lang w:val="en-US"/>
-              </w:rPr>
-              <w:t>{ B</w:t>
-            </w:r>
-            <w:proofErr w:type="gramEnd"/>
-            <w:r>
-              <w:rPr>
-                <w:i/>
-                <w:iCs/>
-                <w:lang w:val="en-US"/>
-              </w:rPr>
-              <w:t xml:space="preserve"> }</w:t>
-            </w:r>
-          </w:p>
-          <w:p>
-            <w:pPr>
-              <w:ind w:left="708"/>
-              <w:rPr>
-                <w:lang w:val="en-US"/>
-              </w:rPr>
-            </w:pPr>
-            <w:r>
-              <w:rPr>
-                <w:i/>
-                <w:iCs/>
-                <w:lang w:val="en-US"/>
-              </w:rPr>
-              <w:t xml:space="preserve">W → · while (C) </w:t>
-            </w:r>
-            <w:proofErr w:type="gramStart"/>
-            <w:r>
-              <w:rPr>
-                <w:i/>
-                <w:iCs/>
-                <w:lang w:val="en-US"/>
-              </w:rPr>
-              <w:t>{ B</w:t>
-            </w:r>
-            <w:proofErr w:type="gramEnd"/>
-            <w:r>
-              <w:rPr>
-                <w:i/>
-                <w:iCs/>
-                <w:lang w:val="en-US"/>
-              </w:rPr>
-              <w:t xml:space="preserve"> }</w:t>
+              <w:t>I → · if (C) { B }</w:t>
+            </w:r>
+          </w:p>
+          <w:p>
+            <w:pPr>
+              <w:ind w:left="708"/>
+              <w:rPr>
+                <w:lang w:val="en-US"/>
+              </w:rPr>
+            </w:pPr>
+            <w:r>
+              <w:rPr>
+                <w:i/>
+                <w:iCs/>
+                <w:lang w:val="en-US"/>
+              </w:rPr>
+              <w:t>W → · while (C) { B }</w:t>
             </w:r>
           </w:p>
         </w:tc>
@@ -7747,13 +6990,8 @@
             <w:vMerge w:val="restart"/>
           </w:tcPr>
           <w:p>
-            <w:proofErr w:type="spellStart"/>
-            <w:r>
-              <w:t>Goto</w:t>
-            </w:r>
-            <w:proofErr w:type="spellEnd"/>
-            <w:r>
-              <w:t xml:space="preserve"> (I</w:t>
+            <w:r>
+              <w:t>Goto (I</w:t>
             </w:r>
             <w:r>
               <w:rPr>
@@ -7947,13 +7185,8 @@
             <w:shd w:val="clear" w:color="auto" w:fill="FFF2CC" w:themeFill="accent4" w:themeFillTint="33"/>
           </w:tcPr>
           <w:p>
-            <w:proofErr w:type="spellStart"/>
-            <w:r>
-              <w:t>Goto</w:t>
-            </w:r>
-            <w:proofErr w:type="spellEnd"/>
-            <w:r>
-              <w:t xml:space="preserve"> (I</w:t>
+            <w:r>
+              <w:t>Goto (I</w:t>
             </w:r>
             <w:r>
               <w:rPr>
@@ -7998,13 +7231,8 @@
             <w:tcW w:w="5431" w:type="dxa"/>
           </w:tcPr>
           <w:p>
-            <w:proofErr w:type="spellStart"/>
-            <w:r>
-              <w:t>Goto</w:t>
-            </w:r>
-            <w:proofErr w:type="spellEnd"/>
-            <w:r>
-              <w:t xml:space="preserve"> (I</w:t>
+            <w:r>
+              <w:t>Goto (I</w:t>
             </w:r>
             <w:r>
               <w:rPr>
@@ -8163,13 +7391,8 @@
             <w:tcW w:w="5431" w:type="dxa"/>
           </w:tcPr>
           <w:p>
-            <w:proofErr w:type="spellStart"/>
-            <w:r>
-              <w:t>Goto</w:t>
-            </w:r>
-            <w:proofErr w:type="spellEnd"/>
-            <w:r>
-              <w:t xml:space="preserve"> (I</w:t>
+            <w:r>
+              <w:t>Goto (I</w:t>
             </w:r>
             <w:r>
               <w:rPr>
@@ -8196,13 +7419,8 @@
             <w:vMerge w:val="restart"/>
           </w:tcPr>
           <w:p>
-            <w:proofErr w:type="spellStart"/>
-            <w:r>
-              <w:t>Goto</w:t>
-            </w:r>
-            <w:proofErr w:type="spellEnd"/>
-            <w:r>
-              <w:t xml:space="preserve"> (I</w:t>
+            <w:r>
+              <w:t>Goto (I</w:t>
             </w:r>
             <w:r>
               <w:rPr>
@@ -8393,13 +7611,8 @@
             <w:shd w:val="clear" w:color="auto" w:fill="FFF2CC" w:themeFill="accent4" w:themeFillTint="33"/>
           </w:tcPr>
           <w:p>
-            <w:proofErr w:type="spellStart"/>
-            <w:r>
-              <w:t>Goto</w:t>
-            </w:r>
-            <w:proofErr w:type="spellEnd"/>
-            <w:r>
-              <w:t xml:space="preserve"> (I</w:t>
+            <w:r>
+              <w:t>Goto (I</w:t>
             </w:r>
             <w:r>
               <w:rPr>
@@ -8440,13 +7653,8 @@
             <w:tcW w:w="5431" w:type="dxa"/>
           </w:tcPr>
           <w:p>
-            <w:proofErr w:type="spellStart"/>
-            <w:r>
-              <w:t>Goto</w:t>
-            </w:r>
-            <w:proofErr w:type="spellEnd"/>
-            <w:r>
-              <w:t xml:space="preserve"> (I</w:t>
+            <w:r>
+              <w:t>Goto (I</w:t>
             </w:r>
             <w:r>
               <w:rPr>
@@ -8620,13 +7828,8 @@
                 <w:lang w:val="en-US"/>
               </w:rPr>
             </w:pPr>
-            <w:proofErr w:type="spellStart"/>
-            <w:r>
-              <w:t>Goto</w:t>
-            </w:r>
-            <w:proofErr w:type="spellEnd"/>
-            <w:r>
-              <w:t xml:space="preserve"> (I</w:t>
+            <w:r>
+              <w:t>Goto (I</w:t>
             </w:r>
             <w:r>
               <w:rPr>
@@ -9064,13 +8267,8 @@
                 <w:lang w:val="en-US"/>
               </w:rPr>
             </w:pPr>
-            <w:proofErr w:type="spellStart"/>
-            <w:r>
-              <w:t>Goto</w:t>
-            </w:r>
-            <w:proofErr w:type="spellEnd"/>
-            <w:r>
-              <w:t xml:space="preserve"> (I</w:t>
+            <w:r>
+              <w:t>Goto (I</w:t>
             </w:r>
             <w:r>
               <w:rPr>
@@ -9499,13 +8697,8 @@
                 <w:lang w:val="en-US"/>
               </w:rPr>
             </w:pPr>
-            <w:proofErr w:type="spellStart"/>
-            <w:r>
-              <w:t>Goto</w:t>
-            </w:r>
-            <w:proofErr w:type="spellEnd"/>
-            <w:r>
-              <w:t xml:space="preserve"> (I</w:t>
+            <w:r>
+              <w:t>Goto (I</w:t>
             </w:r>
             <w:r>
               <w:rPr>
@@ -9531,13 +8724,8 @@
             <w:tcW w:w="3397" w:type="dxa"/>
           </w:tcPr>
           <w:p>
-            <w:proofErr w:type="spellStart"/>
-            <w:r>
-              <w:t>Goto</w:t>
-            </w:r>
-            <w:proofErr w:type="spellEnd"/>
-            <w:r>
-              <w:t xml:space="preserve"> (I</w:t>
+            <w:r>
+              <w:t>Goto (I</w:t>
             </w:r>
             <w:r>
               <w:rPr>
@@ -9573,13 +8761,8 @@
             <w:shd w:val="clear" w:color="auto" w:fill="FFF2CC" w:themeFill="accent4" w:themeFillTint="33"/>
           </w:tcPr>
           <w:p>
-            <w:proofErr w:type="spellStart"/>
-            <w:r>
-              <w:t>Goto</w:t>
-            </w:r>
-            <w:proofErr w:type="spellEnd"/>
-            <w:r>
-              <w:t xml:space="preserve"> (I</w:t>
+            <w:r>
+              <w:t>Goto (I</w:t>
             </w:r>
             <w:r>
               <w:rPr>
@@ -9623,14 +8806,7 @@
               <w:rPr>
                 <w:lang w:val="en-US"/>
               </w:rPr>
-              <w:t>Goto (</w:t>
-            </w:r>
-            <w:proofErr w:type="gramStart"/>
-            <w:r>
-              <w:rPr>
-                <w:lang w:val="en-US"/>
-              </w:rPr>
-              <w:t>I</w:t>
+              <w:t>Goto (I</w:t>
             </w:r>
             <w:r>
               <w:rPr>
@@ -9643,14 +8819,7 @@
               <w:rPr>
                 <w:lang w:val="en-US"/>
               </w:rPr>
-              <w:t>, {</w:t>
-            </w:r>
-            <w:proofErr w:type="gramEnd"/>
-            <w:r>
-              <w:rPr>
-                <w:lang w:val="en-US"/>
-              </w:rPr>
-              <w:t>) -&gt; I</w:t>
+              <w:t>, {) -&gt; I</w:t>
             </w:r>
             <w:r>
               <w:rPr>
@@ -9671,14 +8840,7 @@
               <w:rPr>
                 <w:lang w:val="en-US"/>
               </w:rPr>
-              <w:t xml:space="preserve">I → if (C) </w:t>
-            </w:r>
-            <w:proofErr w:type="gramStart"/>
-            <w:r>
-              <w:rPr>
-                <w:lang w:val="en-US"/>
-              </w:rPr>
-              <w:t>{</w:t>
+              <w:t>I → if (C) {</w:t>
             </w:r>
             <w:r>
               <w:rPr>
@@ -9692,14 +8854,7 @@
               <w:rPr>
                 <w:lang w:val="en-US"/>
               </w:rPr>
-              <w:t>·</w:t>
-            </w:r>
-            <w:proofErr w:type="gramEnd"/>
-            <w:r>
-              <w:rPr>
-                <w:lang w:val="en-US"/>
-              </w:rPr>
-              <w:t xml:space="preserve"> </w:t>
+              <w:t xml:space="preserve">· </w:t>
             </w:r>
             <w:r>
               <w:rPr>
@@ -9839,59 +8994,23 @@
                 <w:iCs/>
                 <w:lang w:val="en-US"/>
               </w:rPr>
-              <w:t xml:space="preserve">I → · if (C) </w:t>
-            </w:r>
-            <w:proofErr w:type="gramStart"/>
-            <w:r>
-              <w:rPr>
-                <w:i/>
-                <w:iCs/>
-                <w:lang w:val="en-US"/>
-              </w:rPr>
-              <w:t>{ B</w:t>
-            </w:r>
-            <w:proofErr w:type="gramEnd"/>
-            <w:r>
-              <w:rPr>
-                <w:i/>
-                <w:iCs/>
-                <w:lang w:val="en-US"/>
-              </w:rPr>
-              <w:t xml:space="preserve"> }</w:t>
-            </w:r>
-          </w:p>
-          <w:p>
-            <w:pPr>
-              <w:ind w:left="708"/>
-              <w:rPr>
-                <w:lang w:val="en-US"/>
-              </w:rPr>
-            </w:pPr>
-            <w:r>
-              <w:rPr>
-                <w:i/>
-                <w:iCs/>
-                <w:lang w:val="en-US"/>
-              </w:rPr>
-              <w:t xml:space="preserve">W → · while (C) </w:t>
-            </w:r>
-            <w:proofErr w:type="gramStart"/>
-            <w:r>
-              <w:rPr>
-                <w:i/>
-                <w:iCs/>
-                <w:lang w:val="en-US"/>
-              </w:rPr>
-              <w:t>{ B</w:t>
-            </w:r>
-            <w:proofErr w:type="gramEnd"/>
-            <w:r>
-              <w:rPr>
-                <w:i/>
-                <w:iCs/>
-                <w:lang w:val="en-US"/>
-              </w:rPr>
-              <w:t xml:space="preserve"> }</w:t>
+              <w:t>I → · if (C) { B }</w:t>
+            </w:r>
+          </w:p>
+          <w:p>
+            <w:pPr>
+              <w:ind w:left="708"/>
+              <w:rPr>
+                <w:lang w:val="en-US"/>
+              </w:rPr>
+            </w:pPr>
+            <w:r>
+              <w:rPr>
+                <w:i/>
+                <w:iCs/>
+                <w:lang w:val="en-US"/>
+              </w:rPr>
+              <w:t>W → · while (C) { B }</w:t>
             </w:r>
           </w:p>
         </w:tc>
@@ -9943,21 +9062,7 @@
               <w:rPr>
                 <w:lang w:val="en-US"/>
               </w:rPr>
-              <w:t>I → if (</w:t>
-            </w:r>
-            <w:proofErr w:type="gramStart"/>
-            <w:r>
-              <w:rPr>
-                <w:lang w:val="en-US"/>
-              </w:rPr>
-              <w:t>C) {</w:t>
-            </w:r>
-            <w:proofErr w:type="gramEnd"/>
-            <w:r>
-              <w:rPr>
-                <w:lang w:val="en-US"/>
-              </w:rPr>
-              <w:t>B</w:t>
+              <w:t>I → if (C) {B</w:t>
             </w:r>
             <w:r>
               <w:rPr>
@@ -9967,14 +9072,12 @@
               </w:rPr>
               <w:t xml:space="preserve"> </w:t>
             </w:r>
-            <w:proofErr w:type="gramStart"/>
             <w:r>
               <w:rPr>
                 <w:lang w:val="en-US"/>
               </w:rPr>
               <w:t>· }</w:t>
             </w:r>
-            <w:proofErr w:type="gramEnd"/>
           </w:p>
         </w:tc>
       </w:tr>
@@ -10372,14 +9475,7 @@
               <w:rPr>
                 <w:lang w:val="en-US"/>
               </w:rPr>
-              <w:t>Goto (</w:t>
-            </w:r>
-            <w:proofErr w:type="gramStart"/>
-            <w:r>
-              <w:rPr>
-                <w:lang w:val="en-US"/>
-              </w:rPr>
-              <w:t>I</w:t>
+              <w:t>Goto (I</w:t>
             </w:r>
             <w:r>
               <w:rPr>
@@ -10392,14 +9488,7 @@
               <w:rPr>
                 <w:lang w:val="en-US"/>
               </w:rPr>
-              <w:t>, {</w:t>
-            </w:r>
-            <w:proofErr w:type="gramEnd"/>
-            <w:r>
-              <w:rPr>
-                <w:lang w:val="en-US"/>
-              </w:rPr>
-              <w:t>) -&gt; I</w:t>
+              <w:t>, {) -&gt; I</w:t>
             </w:r>
             <w:r>
               <w:rPr>
@@ -10420,21 +9509,7 @@
               <w:rPr>
                 <w:lang w:val="en-US"/>
               </w:rPr>
-              <w:t xml:space="preserve">W → while (C) </w:t>
-            </w:r>
-            <w:proofErr w:type="gramStart"/>
-            <w:r>
-              <w:rPr>
-                <w:lang w:val="en-US"/>
-              </w:rPr>
-              <w:t>{ ·</w:t>
-            </w:r>
-            <w:proofErr w:type="gramEnd"/>
-            <w:r>
-              <w:rPr>
-                <w:lang w:val="en-US"/>
-              </w:rPr>
-              <w:t xml:space="preserve"> </w:t>
+              <w:t xml:space="preserve">W → while (C) { · </w:t>
             </w:r>
             <w:r>
               <w:rPr>
@@ -10574,59 +9649,23 @@
                 <w:iCs/>
                 <w:lang w:val="en-US"/>
               </w:rPr>
-              <w:t xml:space="preserve">I → · if (C) </w:t>
-            </w:r>
-            <w:proofErr w:type="gramStart"/>
-            <w:r>
-              <w:rPr>
-                <w:i/>
-                <w:iCs/>
-                <w:lang w:val="en-US"/>
-              </w:rPr>
-              <w:t>{ B</w:t>
-            </w:r>
-            <w:proofErr w:type="gramEnd"/>
-            <w:r>
-              <w:rPr>
-                <w:i/>
-                <w:iCs/>
-                <w:lang w:val="en-US"/>
-              </w:rPr>
-              <w:t xml:space="preserve"> }</w:t>
-            </w:r>
-          </w:p>
-          <w:p>
-            <w:pPr>
-              <w:ind w:left="708"/>
-              <w:rPr>
-                <w:lang w:val="en-US"/>
-              </w:rPr>
-            </w:pPr>
-            <w:r>
-              <w:rPr>
-                <w:i/>
-                <w:iCs/>
-                <w:lang w:val="en-US"/>
-              </w:rPr>
-              <w:t xml:space="preserve">W → · while (C) </w:t>
-            </w:r>
-            <w:proofErr w:type="gramStart"/>
-            <w:r>
-              <w:rPr>
-                <w:i/>
-                <w:iCs/>
-                <w:lang w:val="en-US"/>
-              </w:rPr>
-              <w:t>{ B</w:t>
-            </w:r>
-            <w:proofErr w:type="gramEnd"/>
-            <w:r>
-              <w:rPr>
-                <w:i/>
-                <w:iCs/>
-                <w:lang w:val="en-US"/>
-              </w:rPr>
-              <w:t xml:space="preserve"> }</w:t>
+              <w:t>I → · if (C) { B }</w:t>
+            </w:r>
+          </w:p>
+          <w:p>
+            <w:pPr>
+              <w:ind w:left="708"/>
+              <w:rPr>
+                <w:lang w:val="en-US"/>
+              </w:rPr>
+            </w:pPr>
+            <w:r>
+              <w:rPr>
+                <w:i/>
+                <w:iCs/>
+                <w:lang w:val="en-US"/>
+              </w:rPr>
+              <w:t>W → · while (C) { B }</w:t>
             </w:r>
           </w:p>
         </w:tc>
@@ -10678,21 +9717,7 @@
               <w:rPr>
                 <w:lang w:val="en-US"/>
               </w:rPr>
-              <w:t>W → while (</w:t>
-            </w:r>
-            <w:proofErr w:type="gramStart"/>
-            <w:r>
-              <w:rPr>
-                <w:lang w:val="en-US"/>
-              </w:rPr>
-              <w:t>C) {</w:t>
-            </w:r>
-            <w:proofErr w:type="gramEnd"/>
-            <w:r>
-              <w:rPr>
-                <w:lang w:val="en-US"/>
-              </w:rPr>
-              <w:t>B</w:t>
+              <w:t>W → while (C) {B</w:t>
             </w:r>
             <w:r>
               <w:rPr>
@@ -10702,14 +9727,12 @@
               </w:rPr>
               <w:t xml:space="preserve"> </w:t>
             </w:r>
-            <w:proofErr w:type="gramStart"/>
             <w:r>
               <w:rPr>
                 <w:lang w:val="en-US"/>
               </w:rPr>
               <w:t>· }</w:t>
             </w:r>
-            <w:proofErr w:type="gramEnd"/>
           </w:p>
         </w:tc>
       </w:tr>
@@ -11133,21 +10156,7 @@
               <w:rPr>
                 <w:lang w:val="en-US"/>
               </w:rPr>
-              <w:t>I → if (</w:t>
-            </w:r>
-            <w:proofErr w:type="gramStart"/>
-            <w:r>
-              <w:rPr>
-                <w:lang w:val="en-US"/>
-              </w:rPr>
-              <w:t>C) {</w:t>
-            </w:r>
-            <w:proofErr w:type="gramEnd"/>
-            <w:r>
-              <w:rPr>
-                <w:lang w:val="en-US"/>
-              </w:rPr>
-              <w:t>B</w:t>
+              <w:t>I → if (C) {B</w:t>
             </w:r>
             <w:r>
               <w:rPr>
@@ -11157,14 +10166,12 @@
               </w:rPr>
               <w:t xml:space="preserve"> </w:t>
             </w:r>
-            <w:proofErr w:type="gramStart"/>
             <w:r>
               <w:rPr>
                 <w:lang w:val="en-US"/>
               </w:rPr>
               <w:t>· }</w:t>
             </w:r>
-            <w:proofErr w:type="gramEnd"/>
           </w:p>
         </w:tc>
         <w:tc>
@@ -11191,19 +10198,11 @@
               </w:rPr>
               <w:t>46</w:t>
             </w:r>
-            <w:proofErr w:type="gramStart"/>
-            <w:r>
-              <w:rPr>
-                <w:lang w:val="en-US"/>
-              </w:rPr>
-              <w:t>, }</w:t>
-            </w:r>
-            <w:proofErr w:type="gramEnd"/>
-            <w:r>
-              <w:rPr>
-                <w:lang w:val="en-US"/>
-              </w:rPr>
-              <w:t>) -&gt; I</w:t>
+            <w:r>
+              <w:rPr>
+                <w:lang w:val="en-US"/>
+              </w:rPr>
+              <w:t>, }) -&gt; I</w:t>
             </w:r>
             <w:r>
               <w:rPr>
@@ -11224,21 +10223,7 @@
               <w:rPr>
                 <w:lang w:val="en-US"/>
               </w:rPr>
-              <w:t>I → if (</w:t>
-            </w:r>
-            <w:proofErr w:type="gramStart"/>
-            <w:r>
-              <w:rPr>
-                <w:lang w:val="en-US"/>
-              </w:rPr>
-              <w:t>C) {</w:t>
-            </w:r>
-            <w:proofErr w:type="gramEnd"/>
-            <w:r>
-              <w:rPr>
-                <w:lang w:val="en-US"/>
-              </w:rPr>
-              <w:t>B}</w:t>
+              <w:t>I → if (C) {B}</w:t>
             </w:r>
             <w:r>
               <w:rPr>
@@ -11306,21 +10291,7 @@
               <w:rPr>
                 <w:lang w:val="en-US"/>
               </w:rPr>
-              <w:t>W → while (</w:t>
-            </w:r>
-            <w:proofErr w:type="gramStart"/>
-            <w:r>
-              <w:rPr>
-                <w:lang w:val="en-US"/>
-              </w:rPr>
-              <w:t>C) {</w:t>
-            </w:r>
-            <w:proofErr w:type="gramEnd"/>
-            <w:r>
-              <w:rPr>
-                <w:lang w:val="en-US"/>
-              </w:rPr>
-              <w:t>B</w:t>
+              <w:t>W → while (C) {B</w:t>
             </w:r>
             <w:r>
               <w:rPr>
@@ -11330,14 +10301,12 @@
               </w:rPr>
               <w:t xml:space="preserve"> </w:t>
             </w:r>
-            <w:proofErr w:type="gramStart"/>
             <w:r>
               <w:rPr>
                 <w:lang w:val="en-US"/>
               </w:rPr>
               <w:t>· }</w:t>
             </w:r>
-            <w:proofErr w:type="gramEnd"/>
           </w:p>
         </w:tc>
         <w:tc>
@@ -11364,19 +10333,11 @@
               </w:rPr>
               <w:t>47</w:t>
             </w:r>
-            <w:proofErr w:type="gramStart"/>
-            <w:r>
-              <w:rPr>
-                <w:lang w:val="en-US"/>
-              </w:rPr>
-              <w:t>, }</w:t>
-            </w:r>
-            <w:proofErr w:type="gramEnd"/>
-            <w:r>
-              <w:rPr>
-                <w:lang w:val="en-US"/>
-              </w:rPr>
-              <w:t>) -&gt; I</w:t>
+            <w:r>
+              <w:rPr>
+                <w:lang w:val="en-US"/>
+              </w:rPr>
+              <w:t>, }) -&gt; I</w:t>
             </w:r>
             <w:r>
               <w:rPr>
@@ -11397,21 +10358,7 @@
               <w:rPr>
                 <w:lang w:val="en-US"/>
               </w:rPr>
-              <w:t>W → while (</w:t>
-            </w:r>
-            <w:proofErr w:type="gramStart"/>
-            <w:r>
-              <w:rPr>
-                <w:lang w:val="en-US"/>
-              </w:rPr>
-              <w:t>C) {</w:t>
-            </w:r>
-            <w:proofErr w:type="gramEnd"/>
-            <w:r>
-              <w:rPr>
-                <w:lang w:val="en-US"/>
-              </w:rPr>
-              <w:t>B}</w:t>
+              <w:t>W → while (C) {B}</w:t>
             </w:r>
             <w:r>
               <w:rPr>

</xml_diff>